<commit_message>
Question and order changes
</commit_message>
<xml_diff>
--- a/docassemble/SCRAHomeLeaseTermination/data/templates/SCRAHomeLeaseTerminationLetter.docx
+++ b/docassemble/SCRAHomeLeaseTermination/data/templates/SCRAHomeLeaseTerminationLetter.docx
@@ -727,9 +727,11 @@
     </w:p>
     <w:p>
       <w:pPr>
-        <w:rPr>
-          <w:rFonts w:ascii="Times New Roman" w:eastAsia="Times New Roman" w:hAnsi="Times New Roman"/>
-          <w:sz w:val="23"/>
+        <w:spacing w:after="0"/>
+        <w:rPr>
+          <w:rFonts w:ascii="Times New Roman" w:hAnsi="Times New Roman" w:cs="Times New Roman"/>
+          <w:sz w:val="24"/>
+          <w:szCs w:val="24"/>
         </w:rPr>
       </w:pPr>
       <w:r>
@@ -756,6 +758,15 @@
         </w:rPr>
         <w:t xml:space="preserve"> %}</w:t>
       </w:r>
+    </w:p>
+    <w:p>
+      <w:pPr>
+        <w:spacing w:after="0"/>
+        <w:rPr>
+          <w:rFonts w:ascii="Times New Roman" w:eastAsia="Times New Roman" w:hAnsi="Times New Roman"/>
+          <w:sz w:val="23"/>
+        </w:rPr>
+      </w:pPr>
     </w:p>
     <w:p>
       <w:pPr>
@@ -1090,8 +1101,83 @@
         <w:rPr>
           <w:rFonts w:ascii="Times New Roman" w:eastAsia="Times New Roman" w:hAnsi="Times New Roman"/>
         </w:rPr>
+        <w:t xml:space="preserve"> </w:t>
+      </w:r>
+    </w:p>
+    <w:p>
+      <w:pPr>
+        <w:spacing w:line="0" w:lineRule="atLeast"/>
+        <w:rPr>
+          <w:rFonts w:ascii="Times New Roman" w:eastAsia="Times New Roman" w:hAnsi="Times New Roman"/>
+          <w:sz w:val="23"/>
+        </w:rPr>
+      </w:pPr>
+      <w:r>
+        <w:rPr>
+          <w:rFonts w:ascii="Times New Roman" w:eastAsia="Times New Roman" w:hAnsi="Times New Roman"/>
+          <w:sz w:val="23"/>
+        </w:rPr>
         <w:lastRenderedPageBreak/>
-        <w:t xml:space="preserve"> </w:t>
+        <w:t>Sincerely,</w:t>
+      </w:r>
+    </w:p>
+    <w:p>
+      <w:pPr>
+        <w:spacing w:after="0"/>
+        <w:rPr>
+          <w:rFonts w:ascii="Times New Roman" w:hAnsi="Times New Roman" w:cs="Times New Roman"/>
+          <w:color w:val="000000"/>
+          <w:sz w:val="24"/>
+          <w:szCs w:val="24"/>
+        </w:rPr>
+      </w:pPr>
+      <w:r>
+        <w:rPr>
+          <w:rFonts w:ascii="Times New Roman" w:hAnsi="Times New Roman" w:cs="Times New Roman"/>
+          <w:color w:val="000000"/>
+          <w:sz w:val="24"/>
+          <w:szCs w:val="24"/>
+        </w:rPr>
+        <w:t>{{ users[0].signature }}</w:t>
+      </w:r>
+    </w:p>
+    <w:p>
+      <w:pPr>
+        <w:spacing w:after="0"/>
+        <w:rPr>
+          <w:rFonts w:ascii="Times New Roman" w:hAnsi="Times New Roman" w:cs="Times New Roman"/>
+          <w:color w:val="000000"/>
+          <w:sz w:val="24"/>
+          <w:szCs w:val="24"/>
+        </w:rPr>
+      </w:pPr>
+      <w:r>
+        <w:rPr>
+          <w:rFonts w:ascii="Times New Roman" w:hAnsi="Times New Roman" w:cs="Times New Roman"/>
+          <w:sz w:val="24"/>
+          <w:szCs w:val="24"/>
+        </w:rPr>
+        <w:t>{{ users[0].name }}</w:t>
+      </w:r>
+    </w:p>
+    <w:p>
+      <w:pPr>
+        <w:spacing w:after="0"/>
+        <w:rPr>
+          <w:rFonts w:ascii="Times New Roman" w:hAnsi="Times New Roman" w:cs="Times New Roman"/>
+          <w:color w:val="000000"/>
+          <w:sz w:val="24"/>
+          <w:szCs w:val="24"/>
+        </w:rPr>
+      </w:pPr>
+      <w:r>
+        <w:rPr>
+          <w:rFonts w:ascii="Times New Roman" w:hAnsi="Times New Roman" w:cs="Times New Roman"/>
+          <w:color w:val="000000"/>
+          <w:sz w:val="24"/>
+          <w:szCs w:val="24"/>
+        </w:rPr>
+        <w:t>{{rank}}, {{branch}}</w:t>
       </w:r>
     </w:p>
     <w:p>
@@ -1102,87 +1188,14 @@
           <w:sz w:val="23"/>
         </w:rPr>
       </w:pPr>
-      <w:r>
-        <w:rPr>
-          <w:rFonts w:ascii="Times New Roman" w:eastAsia="Times New Roman" w:hAnsi="Times New Roman"/>
-          <w:sz w:val="23"/>
-        </w:rPr>
-        <w:t>Sincerely,</w:t>
-      </w:r>
-    </w:p>
-    <w:p>
-      <w:pPr>
-        <w:spacing w:after="0"/>
-        <w:rPr>
-          <w:rFonts w:ascii="Times New Roman" w:hAnsi="Times New Roman" w:cs="Times New Roman"/>
-          <w:color w:val="000000"/>
-          <w:sz w:val="24"/>
-          <w:szCs w:val="24"/>
-        </w:rPr>
-      </w:pPr>
-      <w:r>
-        <w:rPr>
-          <w:rFonts w:ascii="Times New Roman" w:hAnsi="Times New Roman" w:cs="Times New Roman"/>
-          <w:color w:val="000000"/>
-          <w:sz w:val="24"/>
-          <w:szCs w:val="24"/>
-        </w:rPr>
-        <w:t>{{ users[0].signature }}</w:t>
-      </w:r>
-    </w:p>
-    <w:p>
-      <w:pPr>
-        <w:spacing w:after="0"/>
-        <w:rPr>
-          <w:rFonts w:ascii="Times New Roman" w:hAnsi="Times New Roman" w:cs="Times New Roman"/>
-          <w:color w:val="000000"/>
-          <w:sz w:val="24"/>
-          <w:szCs w:val="24"/>
-        </w:rPr>
-      </w:pPr>
-      <w:r>
-        <w:rPr>
-          <w:rFonts w:ascii="Times New Roman" w:hAnsi="Times New Roman" w:cs="Times New Roman"/>
-          <w:sz w:val="24"/>
-          <w:szCs w:val="24"/>
-        </w:rPr>
-        <w:t>{{ users[0].name }}</w:t>
-      </w:r>
-    </w:p>
-    <w:p>
-      <w:pPr>
-        <w:rPr>
-          <w:rFonts w:ascii="Times New Roman" w:hAnsi="Times New Roman" w:cs="Times New Roman"/>
-          <w:color w:val="000000"/>
-          <w:sz w:val="24"/>
-          <w:szCs w:val="24"/>
-        </w:rPr>
-      </w:pPr>
-      <w:r>
-        <w:rPr>
-          <w:rFonts w:ascii="Times New Roman" w:hAnsi="Times New Roman" w:cs="Times New Roman"/>
-          <w:color w:val="000000"/>
-          <w:sz w:val="24"/>
-          <w:szCs w:val="24"/>
-        </w:rPr>
-        <w:t>{{rank}}, {{branch}}</w:t>
-      </w:r>
     </w:p>
     <w:p>
       <w:pPr>
         <w:spacing w:line="0" w:lineRule="atLeast"/>
         <w:rPr>
-          <w:rFonts w:ascii="Times New Roman" w:eastAsia="Times New Roman" w:hAnsi="Times New Roman"/>
-          <w:sz w:val="23"/>
-        </w:rPr>
-      </w:pPr>
-    </w:p>
-    <w:p>
-      <w:pPr>
-        <w:spacing w:line="0" w:lineRule="atLeast"/>
-        <w:rPr>
-          <w:rFonts w:ascii="Times New Roman" w:eastAsia="Times New Roman" w:hAnsi="Times New Roman"/>
-          <w:sz w:val="23"/>
+          <w:rFonts w:ascii="Times New Roman" w:hAnsi="Times New Roman" w:cs="Times New Roman"/>
+          <w:sz w:val="24"/>
+          <w:szCs w:val="24"/>
         </w:rPr>
       </w:pPr>
       <w:r>
@@ -1192,19 +1205,10 @@
         </w:rPr>
         <w:t>Enclosures (1): Copy of Orders</w:t>
       </w:r>
-    </w:p>
-    <w:p>
-      <w:pPr>
-        <w:rPr>
-          <w:rFonts w:ascii="Times New Roman" w:hAnsi="Times New Roman" w:cs="Times New Roman"/>
-          <w:sz w:val="24"/>
-          <w:szCs w:val="24"/>
-        </w:rPr>
-      </w:pPr>
     </w:p>
     <w:sectPr>
       <w:pgSz w:w="12240" w:h="15840"/>
-      <w:pgMar w:top="1080" w:right="1440" w:bottom="1440" w:left="1440" w:header="720" w:footer="720" w:gutter="0"/>
+      <w:pgMar w:top="900" w:right="1440" w:bottom="900" w:left="1440" w:header="720" w:footer="720" w:gutter="0"/>
       <w:cols w:space="720"/>
       <w:docGrid w:linePitch="360"/>
     </w:sectPr>

</xml_diff>